<commit_message>
Arreglo del fichero resumen de la Unidad 3
</commit_message>
<xml_diff>
--- a/Unidad 3/PracticaGit_CLK.docx
+++ b/Unidad 3/PracticaGit_CLK.docx
@@ -67,7 +67,15 @@
         <w:jc w:val="center"/>
       </w:pPr>
       <w:r>
-        <w:t>Cristian López Kostiouk 1ºDAM</w:t>
+        <w:t xml:space="preserve">Cristian López </w:t>
+      </w:r>
+      <w:proofErr w:type="spellStart"/>
+      <w:r>
+        <w:t>Kostiouk</w:t>
+      </w:r>
+      <w:proofErr w:type="spellEnd"/>
+      <w:r>
+        <w:t xml:space="preserve"> 1ºDAM</w:t>
       </w:r>
     </w:p>
     <w:p>
@@ -75,20 +83,1293 @@
         <w:br w:type="page"/>
       </w:r>
     </w:p>
-    <w:p>
-      <w:r>
-        <w:lastRenderedPageBreak/>
+    <w:sdt>
+      <w:sdtPr>
+        <w:id w:val="-1815396543"/>
+        <w:docPartObj>
+          <w:docPartGallery w:val="Table of Contents"/>
+          <w:docPartUnique/>
+        </w:docPartObj>
+      </w:sdtPr>
+      <w:sdtEndPr>
+        <w:rPr>
+          <w:rFonts w:asciiTheme="minorHAnsi" w:eastAsiaTheme="minorHAnsi" w:hAnsiTheme="minorHAnsi" w:cstheme="minorBidi"/>
+          <w:b/>
+          <w:bCs/>
+          <w:color w:val="auto"/>
+          <w:sz w:val="22"/>
+          <w:szCs w:val="22"/>
+          <w:lang w:eastAsia="en-US"/>
+        </w:rPr>
+      </w:sdtEndPr>
+      <w:sdtContent>
+        <w:p>
+          <w:pPr>
+            <w:pStyle w:val="TtuloTDC"/>
+          </w:pPr>
+          <w:r>
+            <w:t>Contenido</w:t>
+          </w:r>
+        </w:p>
+        <w:p>
+          <w:pPr>
+            <w:pStyle w:val="TDC1"/>
+            <w:tabs>
+              <w:tab w:val="right" w:leader="dot" w:pos="8494"/>
+            </w:tabs>
+            <w:rPr>
+              <w:noProof/>
+            </w:rPr>
+          </w:pPr>
+          <w:r>
+            <w:fldChar w:fldCharType="begin"/>
+          </w:r>
+          <w:r>
+            <w:instrText xml:space="preserve"> TOC \o "1-3" \h \z \u </w:instrText>
+          </w:r>
+          <w:r>
+            <w:fldChar w:fldCharType="separate"/>
+          </w:r>
+          <w:hyperlink w:anchor="_Toc128173109" w:history="1">
+            <w:r>
+              <w:rPr>
+                <w:rStyle w:val="Hipervnculo"/>
+                <w:noProof/>
+              </w:rPr>
+              <w:t>Primeros comandos</w:t>
+            </w:r>
+            <w:r>
+              <w:rPr>
+                <w:noProof/>
+                <w:webHidden/>
+              </w:rPr>
+              <w:tab/>
+            </w:r>
+            <w:r>
+              <w:rPr>
+                <w:noProof/>
+                <w:webHidden/>
+              </w:rPr>
+              <w:fldChar w:fldCharType="begin"/>
+            </w:r>
+            <w:r>
+              <w:rPr>
+                <w:noProof/>
+                <w:webHidden/>
+              </w:rPr>
+              <w:instrText xml:space="preserve"> PAGEREF _Toc128173109 \h </w:instrText>
+            </w:r>
+            <w:r>
+              <w:rPr>
+                <w:noProof/>
+                <w:webHidden/>
+              </w:rPr>
+            </w:r>
+            <w:r>
+              <w:rPr>
+                <w:noProof/>
+                <w:webHidden/>
+              </w:rPr>
+              <w:fldChar w:fldCharType="separate"/>
+            </w:r>
+            <w:r>
+              <w:rPr>
+                <w:noProof/>
+                <w:webHidden/>
+              </w:rPr>
+              <w:t>3</w:t>
+            </w:r>
+            <w:r>
+              <w:rPr>
+                <w:noProof/>
+                <w:webHidden/>
+              </w:rPr>
+              <w:fldChar w:fldCharType="end"/>
+            </w:r>
+          </w:hyperlink>
+        </w:p>
+        <w:p>
+          <w:pPr>
+            <w:pStyle w:val="TDC2"/>
+            <w:tabs>
+              <w:tab w:val="right" w:leader="dot" w:pos="8494"/>
+            </w:tabs>
+            <w:rPr>
+              <w:noProof/>
+            </w:rPr>
+          </w:pPr>
+          <w:hyperlink w:anchor="_Toc128173110" w:history="1">
+            <w:r>
+              <w:rPr>
+                <w:rStyle w:val="Hipervnculo"/>
+                <w:noProof/>
+              </w:rPr>
+              <w:t>Configuración</w:t>
+            </w:r>
+            <w:r>
+              <w:rPr>
+                <w:noProof/>
+                <w:webHidden/>
+              </w:rPr>
+              <w:tab/>
+            </w:r>
+            <w:r>
+              <w:rPr>
+                <w:noProof/>
+                <w:webHidden/>
+              </w:rPr>
+              <w:fldChar w:fldCharType="begin"/>
+            </w:r>
+            <w:r>
+              <w:rPr>
+                <w:noProof/>
+                <w:webHidden/>
+              </w:rPr>
+              <w:instrText xml:space="preserve"> PAGEREF _Toc128173110 \h </w:instrText>
+            </w:r>
+            <w:r>
+              <w:rPr>
+                <w:noProof/>
+                <w:webHidden/>
+              </w:rPr>
+            </w:r>
+            <w:r>
+              <w:rPr>
+                <w:noProof/>
+                <w:webHidden/>
+              </w:rPr>
+              <w:fldChar w:fldCharType="separate"/>
+            </w:r>
+            <w:r>
+              <w:rPr>
+                <w:noProof/>
+                <w:webHidden/>
+              </w:rPr>
+              <w:t>3</w:t>
+            </w:r>
+            <w:r>
+              <w:rPr>
+                <w:noProof/>
+                <w:webHidden/>
+              </w:rPr>
+              <w:fldChar w:fldCharType="end"/>
+            </w:r>
+          </w:hyperlink>
+        </w:p>
+        <w:p>
+          <w:pPr>
+            <w:pStyle w:val="TDC3"/>
+            <w:tabs>
+              <w:tab w:val="right" w:leader="dot" w:pos="8494"/>
+            </w:tabs>
+            <w:rPr>
+              <w:noProof/>
+            </w:rPr>
+          </w:pPr>
+          <w:hyperlink w:anchor="_Toc128173111" w:history="1">
+            <w:r>
+              <w:rPr>
+                <w:rStyle w:val="Hipervnculo"/>
+                <w:noProof/>
+              </w:rPr>
+              <w:t>Establecer nombre de usuario</w:t>
+            </w:r>
+            <w:r>
+              <w:rPr>
+                <w:noProof/>
+                <w:webHidden/>
+              </w:rPr>
+              <w:tab/>
+            </w:r>
+            <w:r>
+              <w:rPr>
+                <w:noProof/>
+                <w:webHidden/>
+              </w:rPr>
+              <w:fldChar w:fldCharType="begin"/>
+            </w:r>
+            <w:r>
+              <w:rPr>
+                <w:noProof/>
+                <w:webHidden/>
+              </w:rPr>
+              <w:instrText xml:space="preserve"> PAGEREF _Toc128173111 \h </w:instrText>
+            </w:r>
+            <w:r>
+              <w:rPr>
+                <w:noProof/>
+                <w:webHidden/>
+              </w:rPr>
+            </w:r>
+            <w:r>
+              <w:rPr>
+                <w:noProof/>
+                <w:webHidden/>
+              </w:rPr>
+              <w:fldChar w:fldCharType="separate"/>
+            </w:r>
+            <w:r>
+              <w:rPr>
+                <w:noProof/>
+                <w:webHidden/>
+              </w:rPr>
+              <w:t>3</w:t>
+            </w:r>
+            <w:r>
+              <w:rPr>
+                <w:noProof/>
+                <w:webHidden/>
+              </w:rPr>
+              <w:fldChar w:fldCharType="end"/>
+            </w:r>
+          </w:hyperlink>
+        </w:p>
+        <w:p>
+          <w:pPr>
+            <w:pStyle w:val="TDC3"/>
+            <w:tabs>
+              <w:tab w:val="right" w:leader="dot" w:pos="8494"/>
+            </w:tabs>
+            <w:rPr>
+              <w:noProof/>
+            </w:rPr>
+          </w:pPr>
+          <w:hyperlink w:anchor="_Toc128173112" w:history="1">
+            <w:r>
+              <w:rPr>
+                <w:rStyle w:val="Hipervnculo"/>
+                <w:noProof/>
+              </w:rPr>
+              <w:t>Configurar la dirección de correo</w:t>
+            </w:r>
+            <w:r>
+              <w:rPr>
+                <w:noProof/>
+                <w:webHidden/>
+              </w:rPr>
+              <w:tab/>
+            </w:r>
+            <w:r>
+              <w:rPr>
+                <w:noProof/>
+                <w:webHidden/>
+              </w:rPr>
+              <w:fldChar w:fldCharType="begin"/>
+            </w:r>
+            <w:r>
+              <w:rPr>
+                <w:noProof/>
+                <w:webHidden/>
+              </w:rPr>
+              <w:instrText xml:space="preserve"> PAGEREF _Toc128173112 \h </w:instrText>
+            </w:r>
+            <w:r>
+              <w:rPr>
+                <w:noProof/>
+                <w:webHidden/>
+              </w:rPr>
+            </w:r>
+            <w:r>
+              <w:rPr>
+                <w:noProof/>
+                <w:webHidden/>
+              </w:rPr>
+              <w:fldChar w:fldCharType="separate"/>
+            </w:r>
+            <w:r>
+              <w:rPr>
+                <w:noProof/>
+                <w:webHidden/>
+              </w:rPr>
+              <w:t>3</w:t>
+            </w:r>
+            <w:r>
+              <w:rPr>
+                <w:noProof/>
+                <w:webHidden/>
+              </w:rPr>
+              <w:fldChar w:fldCharType="end"/>
+            </w:r>
+          </w:hyperlink>
+        </w:p>
+        <w:p>
+          <w:pPr>
+            <w:pStyle w:val="TDC1"/>
+            <w:tabs>
+              <w:tab w:val="right" w:leader="dot" w:pos="8494"/>
+            </w:tabs>
+            <w:rPr>
+              <w:noProof/>
+            </w:rPr>
+          </w:pPr>
+          <w:hyperlink w:anchor="_Toc128173113" w:history="1">
+            <w:r>
+              <w:rPr>
+                <w:rStyle w:val="Hipervnculo"/>
+                <w:noProof/>
+              </w:rPr>
+              <w:t>Crear el primer repositorio</w:t>
+            </w:r>
+            <w:r>
+              <w:rPr>
+                <w:noProof/>
+                <w:webHidden/>
+              </w:rPr>
+              <w:tab/>
+            </w:r>
+            <w:r>
+              <w:rPr>
+                <w:noProof/>
+                <w:webHidden/>
+              </w:rPr>
+              <w:fldChar w:fldCharType="begin"/>
+            </w:r>
+            <w:r>
+              <w:rPr>
+                <w:noProof/>
+                <w:webHidden/>
+              </w:rPr>
+              <w:instrText xml:space="preserve"> PAGEREF _Toc128173113 \h </w:instrText>
+            </w:r>
+            <w:r>
+              <w:rPr>
+                <w:noProof/>
+                <w:webHidden/>
+              </w:rPr>
+            </w:r>
+            <w:r>
+              <w:rPr>
+                <w:noProof/>
+                <w:webHidden/>
+              </w:rPr>
+              <w:fldChar w:fldCharType="separate"/>
+            </w:r>
+            <w:r>
+              <w:rPr>
+                <w:noProof/>
+                <w:webHidden/>
+              </w:rPr>
+              <w:t>4</w:t>
+            </w:r>
+            <w:r>
+              <w:rPr>
+                <w:noProof/>
+                <w:webHidden/>
+              </w:rPr>
+              <w:fldChar w:fldCharType="end"/>
+            </w:r>
+          </w:hyperlink>
+        </w:p>
+        <w:p>
+          <w:pPr>
+            <w:pStyle w:val="TDC1"/>
+            <w:tabs>
+              <w:tab w:val="right" w:leader="dot" w:pos="8494"/>
+            </w:tabs>
+            <w:rPr>
+              <w:noProof/>
+            </w:rPr>
+          </w:pPr>
+          <w:hyperlink w:anchor="_Toc128173114" w:history="1">
+            <w:r>
+              <w:rPr>
+                <w:rStyle w:val="Hipervnculo"/>
+                <w:noProof/>
+              </w:rPr>
+              <w:t>Cambiar el nombre de la rama</w:t>
+            </w:r>
+            <w:r>
+              <w:rPr>
+                <w:noProof/>
+                <w:webHidden/>
+              </w:rPr>
+              <w:tab/>
+            </w:r>
+            <w:r>
+              <w:rPr>
+                <w:noProof/>
+                <w:webHidden/>
+              </w:rPr>
+              <w:fldChar w:fldCharType="begin"/>
+            </w:r>
+            <w:r>
+              <w:rPr>
+                <w:noProof/>
+                <w:webHidden/>
+              </w:rPr>
+              <w:instrText xml:space="preserve"> PAGEREF _Toc128173114 \h </w:instrText>
+            </w:r>
+            <w:r>
+              <w:rPr>
+                <w:noProof/>
+                <w:webHidden/>
+              </w:rPr>
+            </w:r>
+            <w:r>
+              <w:rPr>
+                <w:noProof/>
+                <w:webHidden/>
+              </w:rPr>
+              <w:fldChar w:fldCharType="separate"/>
+            </w:r>
+            <w:r>
+              <w:rPr>
+                <w:noProof/>
+                <w:webHidden/>
+              </w:rPr>
+              <w:t>6</w:t>
+            </w:r>
+            <w:r>
+              <w:rPr>
+                <w:noProof/>
+                <w:webHidden/>
+              </w:rPr>
+              <w:fldChar w:fldCharType="end"/>
+            </w:r>
+          </w:hyperlink>
+        </w:p>
+        <w:p>
+          <w:pPr>
+            <w:pStyle w:val="TDC2"/>
+            <w:tabs>
+              <w:tab w:val="right" w:leader="dot" w:pos="8494"/>
+            </w:tabs>
+            <w:rPr>
+              <w:noProof/>
+            </w:rPr>
+          </w:pPr>
+          <w:hyperlink w:anchor="_Toc128173115" w:history="1">
+            <w:r>
+              <w:rPr>
+                <w:rStyle w:val="Hipervnculo"/>
+                <w:noProof/>
+              </w:rPr>
+              <w:t>Configurar el valor por defecto de la rama</w:t>
+            </w:r>
+            <w:r>
+              <w:rPr>
+                <w:noProof/>
+                <w:webHidden/>
+              </w:rPr>
+              <w:tab/>
+            </w:r>
+            <w:r>
+              <w:rPr>
+                <w:noProof/>
+                <w:webHidden/>
+              </w:rPr>
+              <w:fldChar w:fldCharType="begin"/>
+            </w:r>
+            <w:r>
+              <w:rPr>
+                <w:noProof/>
+                <w:webHidden/>
+              </w:rPr>
+              <w:instrText xml:space="preserve"> PAGEREF _Toc128173115 \h </w:instrText>
+            </w:r>
+            <w:r>
+              <w:rPr>
+                <w:noProof/>
+                <w:webHidden/>
+              </w:rPr>
+            </w:r>
+            <w:r>
+              <w:rPr>
+                <w:noProof/>
+                <w:webHidden/>
+              </w:rPr>
+              <w:fldChar w:fldCharType="separate"/>
+            </w:r>
+            <w:r>
+              <w:rPr>
+                <w:noProof/>
+                <w:webHidden/>
+              </w:rPr>
+              <w:t>6</w:t>
+            </w:r>
+            <w:r>
+              <w:rPr>
+                <w:noProof/>
+                <w:webHidden/>
+              </w:rPr>
+              <w:fldChar w:fldCharType="end"/>
+            </w:r>
+          </w:hyperlink>
+        </w:p>
+        <w:p>
+          <w:pPr>
+            <w:pStyle w:val="TDC1"/>
+            <w:tabs>
+              <w:tab w:val="right" w:leader="dot" w:pos="8494"/>
+            </w:tabs>
+            <w:rPr>
+              <w:noProof/>
+            </w:rPr>
+          </w:pPr>
+          <w:hyperlink w:anchor="_Toc128173116" w:history="1">
+            <w:r>
+              <w:rPr>
+                <w:rStyle w:val="Hipervnculo"/>
+                <w:noProof/>
+              </w:rPr>
+              <w:t>Readme.md y log</w:t>
+            </w:r>
+            <w:r>
+              <w:rPr>
+                <w:noProof/>
+                <w:webHidden/>
+              </w:rPr>
+              <w:tab/>
+            </w:r>
+            <w:r>
+              <w:rPr>
+                <w:noProof/>
+                <w:webHidden/>
+              </w:rPr>
+              <w:fldChar w:fldCharType="begin"/>
+            </w:r>
+            <w:r>
+              <w:rPr>
+                <w:noProof/>
+                <w:webHidden/>
+              </w:rPr>
+              <w:instrText xml:space="preserve"> PAGEREF _Toc128173116 \h </w:instrText>
+            </w:r>
+            <w:r>
+              <w:rPr>
+                <w:noProof/>
+                <w:webHidden/>
+              </w:rPr>
+            </w:r>
+            <w:r>
+              <w:rPr>
+                <w:noProof/>
+                <w:webHidden/>
+              </w:rPr>
+              <w:fldChar w:fldCharType="separate"/>
+            </w:r>
+            <w:r>
+              <w:rPr>
+                <w:noProof/>
+                <w:webHidden/>
+              </w:rPr>
+              <w:t>7</w:t>
+            </w:r>
+            <w:r>
+              <w:rPr>
+                <w:noProof/>
+                <w:webHidden/>
+              </w:rPr>
+              <w:fldChar w:fldCharType="end"/>
+            </w:r>
+          </w:hyperlink>
+        </w:p>
+        <w:p>
+          <w:pPr>
+            <w:pStyle w:val="TDC2"/>
+            <w:tabs>
+              <w:tab w:val="right" w:leader="dot" w:pos="8494"/>
+            </w:tabs>
+            <w:rPr>
+              <w:noProof/>
+            </w:rPr>
+          </w:pPr>
+          <w:hyperlink w:anchor="_Toc128173117" w:history="1">
+            <w:r>
+              <w:rPr>
+                <w:rStyle w:val="Hipervnculo"/>
+                <w:noProof/>
+              </w:rPr>
+              <w:t>Commits realizados</w:t>
+            </w:r>
+            <w:r>
+              <w:rPr>
+                <w:noProof/>
+                <w:webHidden/>
+              </w:rPr>
+              <w:tab/>
+            </w:r>
+            <w:r>
+              <w:rPr>
+                <w:noProof/>
+                <w:webHidden/>
+              </w:rPr>
+              <w:fldChar w:fldCharType="begin"/>
+            </w:r>
+            <w:r>
+              <w:rPr>
+                <w:noProof/>
+                <w:webHidden/>
+              </w:rPr>
+              <w:instrText xml:space="preserve"> PAGEREF _Toc128173117 \h </w:instrText>
+            </w:r>
+            <w:r>
+              <w:rPr>
+                <w:noProof/>
+                <w:webHidden/>
+              </w:rPr>
+            </w:r>
+            <w:r>
+              <w:rPr>
+                <w:noProof/>
+                <w:webHidden/>
+              </w:rPr>
+              <w:fldChar w:fldCharType="separate"/>
+            </w:r>
+            <w:r>
+              <w:rPr>
+                <w:noProof/>
+                <w:webHidden/>
+              </w:rPr>
+              <w:t>7</w:t>
+            </w:r>
+            <w:r>
+              <w:rPr>
+                <w:noProof/>
+                <w:webHidden/>
+              </w:rPr>
+              <w:fldChar w:fldCharType="end"/>
+            </w:r>
+          </w:hyperlink>
+        </w:p>
+        <w:p>
+          <w:pPr>
+            <w:pStyle w:val="TDC1"/>
+            <w:tabs>
+              <w:tab w:val="right" w:leader="dot" w:pos="8494"/>
+            </w:tabs>
+            <w:rPr>
+              <w:noProof/>
+            </w:rPr>
+          </w:pPr>
+          <w:hyperlink w:anchor="_Toc128173118" w:history="1">
+            <w:r>
+              <w:rPr>
+                <w:rStyle w:val="Hipervnculo"/>
+                <w:noProof/>
+              </w:rPr>
+              <w:t>Adds y commits desde VSC</w:t>
+            </w:r>
+            <w:r>
+              <w:rPr>
+                <w:noProof/>
+                <w:webHidden/>
+              </w:rPr>
+              <w:tab/>
+            </w:r>
+            <w:r>
+              <w:rPr>
+                <w:noProof/>
+                <w:webHidden/>
+              </w:rPr>
+              <w:fldChar w:fldCharType="begin"/>
+            </w:r>
+            <w:r>
+              <w:rPr>
+                <w:noProof/>
+                <w:webHidden/>
+              </w:rPr>
+              <w:instrText xml:space="preserve"> PAGEREF _Toc128173118 \h </w:instrText>
+            </w:r>
+            <w:r>
+              <w:rPr>
+                <w:noProof/>
+                <w:webHidden/>
+              </w:rPr>
+            </w:r>
+            <w:r>
+              <w:rPr>
+                <w:noProof/>
+                <w:webHidden/>
+              </w:rPr>
+              <w:fldChar w:fldCharType="separate"/>
+            </w:r>
+            <w:r>
+              <w:rPr>
+                <w:noProof/>
+                <w:webHidden/>
+              </w:rPr>
+              <w:t>8</w:t>
+            </w:r>
+            <w:r>
+              <w:rPr>
+                <w:noProof/>
+                <w:webHidden/>
+              </w:rPr>
+              <w:fldChar w:fldCharType="end"/>
+            </w:r>
+          </w:hyperlink>
+        </w:p>
+        <w:p>
+          <w:pPr>
+            <w:pStyle w:val="TDC1"/>
+            <w:tabs>
+              <w:tab w:val="right" w:leader="dot" w:pos="8494"/>
+            </w:tabs>
+            <w:rPr>
+              <w:noProof/>
+            </w:rPr>
+          </w:pPr>
+          <w:hyperlink w:anchor="_Toc128173119" w:history="1">
+            <w:r>
+              <w:rPr>
+                <w:rStyle w:val="Hipervnculo"/>
+                <w:noProof/>
+              </w:rPr>
+              <w:t>Archivo .gitkeep</w:t>
+            </w:r>
+            <w:r>
+              <w:rPr>
+                <w:noProof/>
+                <w:webHidden/>
+              </w:rPr>
+              <w:tab/>
+            </w:r>
+            <w:r>
+              <w:rPr>
+                <w:noProof/>
+                <w:webHidden/>
+              </w:rPr>
+              <w:fldChar w:fldCharType="begin"/>
+            </w:r>
+            <w:r>
+              <w:rPr>
+                <w:noProof/>
+                <w:webHidden/>
+              </w:rPr>
+              <w:instrText xml:space="preserve"> PAGEREF _Toc128173119 \h </w:instrText>
+            </w:r>
+            <w:r>
+              <w:rPr>
+                <w:noProof/>
+                <w:webHidden/>
+              </w:rPr>
+            </w:r>
+            <w:r>
+              <w:rPr>
+                <w:noProof/>
+                <w:webHidden/>
+              </w:rPr>
+              <w:fldChar w:fldCharType="separate"/>
+            </w:r>
+            <w:r>
+              <w:rPr>
+                <w:noProof/>
+                <w:webHidden/>
+              </w:rPr>
+              <w:t>8</w:t>
+            </w:r>
+            <w:r>
+              <w:rPr>
+                <w:noProof/>
+                <w:webHidden/>
+              </w:rPr>
+              <w:fldChar w:fldCharType="end"/>
+            </w:r>
+          </w:hyperlink>
+        </w:p>
+        <w:p>
+          <w:pPr>
+            <w:pStyle w:val="TDC1"/>
+            <w:tabs>
+              <w:tab w:val="right" w:leader="dot" w:pos="8494"/>
+            </w:tabs>
+            <w:rPr>
+              <w:noProof/>
+            </w:rPr>
+          </w:pPr>
+          <w:hyperlink w:anchor="_Toc128173120" w:history="1">
+            <w:r>
+              <w:rPr>
+                <w:rStyle w:val="Hipervnculo"/>
+                <w:noProof/>
+              </w:rPr>
+              <w:t>Comparar cambios en los archivos</w:t>
+            </w:r>
+            <w:r>
+              <w:rPr>
+                <w:noProof/>
+                <w:webHidden/>
+              </w:rPr>
+              <w:tab/>
+            </w:r>
+            <w:r>
+              <w:rPr>
+                <w:noProof/>
+                <w:webHidden/>
+              </w:rPr>
+              <w:fldChar w:fldCharType="begin"/>
+            </w:r>
+            <w:r>
+              <w:rPr>
+                <w:noProof/>
+                <w:webHidden/>
+              </w:rPr>
+              <w:instrText xml:space="preserve"> PAGEREF _Toc128173120 \h </w:instrText>
+            </w:r>
+            <w:r>
+              <w:rPr>
+                <w:noProof/>
+                <w:webHidden/>
+              </w:rPr>
+            </w:r>
+            <w:r>
+              <w:rPr>
+                <w:noProof/>
+                <w:webHidden/>
+              </w:rPr>
+              <w:fldChar w:fldCharType="separate"/>
+            </w:r>
+            <w:r>
+              <w:rPr>
+                <w:noProof/>
+                <w:webHidden/>
+              </w:rPr>
+              <w:t>10</w:t>
+            </w:r>
+            <w:r>
+              <w:rPr>
+                <w:noProof/>
+                <w:webHidden/>
+              </w:rPr>
+              <w:fldChar w:fldCharType="end"/>
+            </w:r>
+          </w:hyperlink>
+        </w:p>
+        <w:p>
+          <w:pPr>
+            <w:pStyle w:val="TDC1"/>
+            <w:tabs>
+              <w:tab w:val="right" w:leader="dot" w:pos="8494"/>
+            </w:tabs>
+            <w:rPr>
+              <w:noProof/>
+            </w:rPr>
+          </w:pPr>
+          <w:hyperlink w:anchor="_Toc128173121" w:history="1">
+            <w:r>
+              <w:rPr>
+                <w:rStyle w:val="Hipervnculo"/>
+                <w:noProof/>
+              </w:rPr>
+              <w:t>Actualizar mensajes de commits y deshacer</w:t>
+            </w:r>
+            <w:r>
+              <w:rPr>
+                <w:noProof/>
+                <w:webHidden/>
+              </w:rPr>
+              <w:tab/>
+            </w:r>
+            <w:r>
+              <w:rPr>
+                <w:noProof/>
+                <w:webHidden/>
+              </w:rPr>
+              <w:fldChar w:fldCharType="begin"/>
+            </w:r>
+            <w:r>
+              <w:rPr>
+                <w:noProof/>
+                <w:webHidden/>
+              </w:rPr>
+              <w:instrText xml:space="preserve"> PAGEREF _Toc128173121 \h </w:instrText>
+            </w:r>
+            <w:r>
+              <w:rPr>
+                <w:noProof/>
+                <w:webHidden/>
+              </w:rPr>
+            </w:r>
+            <w:r>
+              <w:rPr>
+                <w:noProof/>
+                <w:webHidden/>
+              </w:rPr>
+              <w:fldChar w:fldCharType="separate"/>
+            </w:r>
+            <w:r>
+              <w:rPr>
+                <w:noProof/>
+                <w:webHidden/>
+              </w:rPr>
+              <w:t>10</w:t>
+            </w:r>
+            <w:r>
+              <w:rPr>
+                <w:noProof/>
+                <w:webHidden/>
+              </w:rPr>
+              <w:fldChar w:fldCharType="end"/>
+            </w:r>
+          </w:hyperlink>
+        </w:p>
+        <w:p>
+          <w:pPr>
+            <w:pStyle w:val="TDC2"/>
+            <w:tabs>
+              <w:tab w:val="right" w:leader="dot" w:pos="8494"/>
+            </w:tabs>
+            <w:rPr>
+              <w:noProof/>
+            </w:rPr>
+          </w:pPr>
+          <w:hyperlink w:anchor="_Toc128173122" w:history="1">
+            <w:r>
+              <w:rPr>
+                <w:rStyle w:val="Hipervnculo"/>
+                <w:noProof/>
+              </w:rPr>
+              <w:t>Actualizar el mensaje del último commit</w:t>
+            </w:r>
+            <w:r>
+              <w:rPr>
+                <w:noProof/>
+                <w:webHidden/>
+              </w:rPr>
+              <w:tab/>
+            </w:r>
+            <w:r>
+              <w:rPr>
+                <w:noProof/>
+                <w:webHidden/>
+              </w:rPr>
+              <w:fldChar w:fldCharType="begin"/>
+            </w:r>
+            <w:r>
+              <w:rPr>
+                <w:noProof/>
+                <w:webHidden/>
+              </w:rPr>
+              <w:instrText xml:space="preserve"> PAGEREF _Toc128173122 \h </w:instrText>
+            </w:r>
+            <w:r>
+              <w:rPr>
+                <w:noProof/>
+                <w:webHidden/>
+              </w:rPr>
+            </w:r>
+            <w:r>
+              <w:rPr>
+                <w:noProof/>
+                <w:webHidden/>
+              </w:rPr>
+              <w:fldChar w:fldCharType="separate"/>
+            </w:r>
+            <w:r>
+              <w:rPr>
+                <w:noProof/>
+                <w:webHidden/>
+              </w:rPr>
+              <w:t>10</w:t>
+            </w:r>
+            <w:r>
+              <w:rPr>
+                <w:noProof/>
+                <w:webHidden/>
+              </w:rPr>
+              <w:fldChar w:fldCharType="end"/>
+            </w:r>
+          </w:hyperlink>
+        </w:p>
+        <w:p>
+          <w:pPr>
+            <w:pStyle w:val="TDC2"/>
+            <w:tabs>
+              <w:tab w:val="right" w:leader="dot" w:pos="8494"/>
+            </w:tabs>
+            <w:rPr>
+              <w:noProof/>
+            </w:rPr>
+          </w:pPr>
+          <w:hyperlink w:anchor="_Toc128173123" w:history="1">
+            <w:r>
+              <w:rPr>
+                <w:rStyle w:val="Hipervnculo"/>
+                <w:noProof/>
+              </w:rPr>
+              <w:t>Eliminar un commit</w:t>
+            </w:r>
+            <w:r>
+              <w:rPr>
+                <w:noProof/>
+                <w:webHidden/>
+              </w:rPr>
+              <w:tab/>
+            </w:r>
+            <w:r>
+              <w:rPr>
+                <w:noProof/>
+                <w:webHidden/>
+              </w:rPr>
+              <w:fldChar w:fldCharType="begin"/>
+            </w:r>
+            <w:r>
+              <w:rPr>
+                <w:noProof/>
+                <w:webHidden/>
+              </w:rPr>
+              <w:instrText xml:space="preserve"> PAGEREF _Toc128173123 \h </w:instrText>
+            </w:r>
+            <w:r>
+              <w:rPr>
+                <w:noProof/>
+                <w:webHidden/>
+              </w:rPr>
+            </w:r>
+            <w:r>
+              <w:rPr>
+                <w:noProof/>
+                <w:webHidden/>
+              </w:rPr>
+              <w:fldChar w:fldCharType="separate"/>
+            </w:r>
+            <w:r>
+              <w:rPr>
+                <w:noProof/>
+                <w:webHidden/>
+              </w:rPr>
+              <w:t>10</w:t>
+            </w:r>
+            <w:r>
+              <w:rPr>
+                <w:noProof/>
+                <w:webHidden/>
+              </w:rPr>
+              <w:fldChar w:fldCharType="end"/>
+            </w:r>
+          </w:hyperlink>
+        </w:p>
+        <w:p>
+          <w:pPr>
+            <w:pStyle w:val="TDC1"/>
+            <w:tabs>
+              <w:tab w:val="right" w:leader="dot" w:pos="8494"/>
+            </w:tabs>
+            <w:rPr>
+              <w:noProof/>
+            </w:rPr>
+          </w:pPr>
+          <w:hyperlink w:anchor="_Toc128173124" w:history="1">
+            <w:r>
+              <w:rPr>
+                <w:rStyle w:val="Hipervnculo"/>
+                <w:noProof/>
+              </w:rPr>
+              <w:t>Ignorar archivos que no deseamos</w:t>
+            </w:r>
+            <w:r>
+              <w:rPr>
+                <w:noProof/>
+                <w:webHidden/>
+              </w:rPr>
+              <w:tab/>
+            </w:r>
+            <w:r>
+              <w:rPr>
+                <w:noProof/>
+                <w:webHidden/>
+              </w:rPr>
+              <w:fldChar w:fldCharType="begin"/>
+            </w:r>
+            <w:r>
+              <w:rPr>
+                <w:noProof/>
+                <w:webHidden/>
+              </w:rPr>
+              <w:instrText xml:space="preserve"> PAGEREF _Toc128173124 \h </w:instrText>
+            </w:r>
+            <w:r>
+              <w:rPr>
+                <w:noProof/>
+                <w:webHidden/>
+              </w:rPr>
+            </w:r>
+            <w:r>
+              <w:rPr>
+                <w:noProof/>
+                <w:webHidden/>
+              </w:rPr>
+              <w:fldChar w:fldCharType="separate"/>
+            </w:r>
+            <w:r>
+              <w:rPr>
+                <w:noProof/>
+                <w:webHidden/>
+              </w:rPr>
+              <w:t>11</w:t>
+            </w:r>
+            <w:r>
+              <w:rPr>
+                <w:noProof/>
+                <w:webHidden/>
+              </w:rPr>
+              <w:fldChar w:fldCharType="end"/>
+            </w:r>
+          </w:hyperlink>
+        </w:p>
+        <w:p>
+          <w:pPr>
+            <w:pStyle w:val="TDC1"/>
+            <w:tabs>
+              <w:tab w:val="right" w:leader="dot" w:pos="8494"/>
+            </w:tabs>
+            <w:rPr>
+              <w:noProof/>
+            </w:rPr>
+          </w:pPr>
+          <w:hyperlink w:anchor="_Toc128173125" w:history="1">
+            <w:r>
+              <w:rPr>
+                <w:rStyle w:val="Hipervnculo"/>
+                <w:noProof/>
+              </w:rPr>
+              <w:t>GitHub</w:t>
+            </w:r>
+            <w:r>
+              <w:rPr>
+                <w:noProof/>
+                <w:webHidden/>
+              </w:rPr>
+              <w:tab/>
+            </w:r>
+            <w:r>
+              <w:rPr>
+                <w:noProof/>
+                <w:webHidden/>
+              </w:rPr>
+              <w:fldChar w:fldCharType="begin"/>
+            </w:r>
+            <w:r>
+              <w:rPr>
+                <w:noProof/>
+                <w:webHidden/>
+              </w:rPr>
+              <w:instrText xml:space="preserve"> PAGEREF _Toc128173125 \h </w:instrText>
+            </w:r>
+            <w:r>
+              <w:rPr>
+                <w:noProof/>
+                <w:webHidden/>
+              </w:rPr>
+            </w:r>
+            <w:r>
+              <w:rPr>
+                <w:noProof/>
+                <w:webHidden/>
+              </w:rPr>
+              <w:fldChar w:fldCharType="separate"/>
+            </w:r>
+            <w:r>
+              <w:rPr>
+                <w:noProof/>
+                <w:webHidden/>
+              </w:rPr>
+              <w:t>12</w:t>
+            </w:r>
+            <w:r>
+              <w:rPr>
+                <w:noProof/>
+                <w:webHidden/>
+              </w:rPr>
+              <w:fldChar w:fldCharType="end"/>
+            </w:r>
+          </w:hyperlink>
+        </w:p>
+        <w:p>
+          <w:pPr>
+            <w:pStyle w:val="TDC2"/>
+            <w:tabs>
+              <w:tab w:val="right" w:leader="dot" w:pos="8494"/>
+            </w:tabs>
+            <w:rPr>
+              <w:noProof/>
+            </w:rPr>
+          </w:pPr>
+          <w:hyperlink w:anchor="_Toc128173126" w:history="1">
+            <w:r>
+              <w:rPr>
+                <w:rStyle w:val="Hipervnculo"/>
+                <w:noProof/>
+              </w:rPr>
+              <w:t>Push a GitHub</w:t>
+            </w:r>
+            <w:r>
+              <w:rPr>
+                <w:noProof/>
+                <w:webHidden/>
+              </w:rPr>
+              <w:tab/>
+            </w:r>
+            <w:r>
+              <w:rPr>
+                <w:noProof/>
+                <w:webHidden/>
+              </w:rPr>
+              <w:fldChar w:fldCharType="begin"/>
+            </w:r>
+            <w:r>
+              <w:rPr>
+                <w:noProof/>
+                <w:webHidden/>
+              </w:rPr>
+              <w:instrText xml:space="preserve"> PAGEREF _Toc128173126 \h </w:instrText>
+            </w:r>
+            <w:r>
+              <w:rPr>
+                <w:noProof/>
+                <w:webHidden/>
+              </w:rPr>
+            </w:r>
+            <w:r>
+              <w:rPr>
+                <w:noProof/>
+                <w:webHidden/>
+              </w:rPr>
+              <w:fldChar w:fldCharType="separate"/>
+            </w:r>
+            <w:r>
+              <w:rPr>
+                <w:noProof/>
+                <w:webHidden/>
+              </w:rPr>
+              <w:t>12</w:t>
+            </w:r>
+            <w:r>
+              <w:rPr>
+                <w:noProof/>
+                <w:webHidden/>
+              </w:rPr>
+              <w:fldChar w:fldCharType="end"/>
+            </w:r>
+          </w:hyperlink>
+        </w:p>
+        <w:p>
+          <w:r>
+            <w:rPr>
+              <w:b/>
+              <w:bCs/>
+            </w:rPr>
+            <w:fldChar w:fldCharType="end"/>
+          </w:r>
+        </w:p>
+      </w:sdtContent>
+    </w:sdt>
+    <w:p>
+      <w:r>
         <w:br w:type="page"/>
       </w:r>
     </w:p>
+    <w:p/>
     <w:p>
       <w:pPr>
         <w:pStyle w:val="Ttulo1"/>
       </w:pPr>
-      <w:r>
-        <w:lastRenderedPageBreak/>
+      <w:bookmarkStart w:id="0" w:name="_Toc128173109"/>
+      <w:r>
         <w:t>Primeros comandos</w:t>
       </w:r>
+      <w:bookmarkEnd w:id="0"/>
     </w:p>
     <w:p>
       <w:r>
@@ -163,8 +1444,16 @@
                               <w:rPr>
                                 <w:color w:val="000000" w:themeColor="text1"/>
                               </w:rPr>
-                              <w:t>Git --version</w:t>
+                              <w:t>Git --</w:t>
                             </w:r>
+                            <w:proofErr w:type="spellStart"/>
+                            <w:r>
+                              <w:rPr>
+                                <w:color w:val="000000" w:themeColor="text1"/>
+                              </w:rPr>
+                              <w:t>version</w:t>
+                            </w:r>
+                            <w:proofErr w:type="spellEnd"/>
                           </w:p>
                         </w:txbxContent>
                       </wps:txbx>
@@ -196,8 +1485,16 @@
                         <w:rPr>
                           <w:color w:val="000000" w:themeColor="text1"/>
                         </w:rPr>
-                        <w:t>Git --version</w:t>
+                        <w:t>Git --</w:t>
                       </w:r>
+                      <w:proofErr w:type="spellStart"/>
+                      <w:r>
+                        <w:rPr>
+                          <w:color w:val="000000" w:themeColor="text1"/>
+                        </w:rPr>
+                        <w:t>version</w:t>
+                      </w:r>
+                      <w:proofErr w:type="spellEnd"/>
                     </w:p>
                   </w:txbxContent>
                 </v:textbox>
@@ -283,12 +1580,14 @@
                               </w:rPr>
                               <w:t xml:space="preserve">Git </w:t>
                             </w:r>
+                            <w:proofErr w:type="spellStart"/>
                             <w:r>
                               <w:rPr>
                                 <w:color w:val="000000" w:themeColor="text1"/>
                               </w:rPr>
                               <w:t>help</w:t>
                             </w:r>
+                            <w:proofErr w:type="spellEnd"/>
                           </w:p>
                         </w:txbxContent>
                       </wps:txbx>
@@ -322,12 +1621,14 @@
                         </w:rPr>
                         <w:t xml:space="preserve">Git </w:t>
                       </w:r>
+                      <w:proofErr w:type="spellStart"/>
                       <w:r>
                         <w:rPr>
                           <w:color w:val="000000" w:themeColor="text1"/>
                         </w:rPr>
                         <w:t>help</w:t>
                       </w:r>
+                      <w:proofErr w:type="spellEnd"/>
                     </w:p>
                   </w:txbxContent>
                 </v:textbox>
@@ -342,17 +1643,21 @@
       <w:pPr>
         <w:pStyle w:val="Ttulo2"/>
       </w:pPr>
+      <w:bookmarkStart w:id="1" w:name="_Toc128173110"/>
       <w:r>
         <w:t>Configuración</w:t>
       </w:r>
+      <w:bookmarkEnd w:id="1"/>
     </w:p>
     <w:p>
       <w:pPr>
         <w:pStyle w:val="Ttulo3"/>
       </w:pPr>
+      <w:bookmarkStart w:id="2" w:name="_Toc128173111"/>
       <w:r>
         <w:t>Establecer nombre de usuario</w:t>
       </w:r>
+      <w:bookmarkEnd w:id="2"/>
     </w:p>
     <w:p>
       <w:r>
@@ -426,12 +1731,21 @@
                               </w:rPr>
                               <w:t>Git config –global user.name “</w:t>
                             </w:r>
+                            <w:proofErr w:type="spellStart"/>
                             <w:r>
                               <w:rPr>
                                 <w:color w:val="000000" w:themeColor="text1"/>
                                 <w:lang w:val="en-US"/>
                               </w:rPr>
-                              <w:t>CristianLK”</w:t>
+                              <w:t>CristianLK</w:t>
+                            </w:r>
+                            <w:proofErr w:type="spellEnd"/>
+                            <w:r>
+                              <w:rPr>
+                                <w:color w:val="000000" w:themeColor="text1"/>
+                                <w:lang w:val="en-US"/>
+                              </w:rPr>
+                              <w:t>”</w:t>
                             </w:r>
                           </w:p>
                         </w:txbxContent>
@@ -468,12 +1782,21 @@
                         </w:rPr>
                         <w:t>Git config –global user.name “</w:t>
                       </w:r>
+                      <w:proofErr w:type="spellStart"/>
                       <w:r>
                         <w:rPr>
                           <w:color w:val="000000" w:themeColor="text1"/>
                           <w:lang w:val="en-US"/>
                         </w:rPr>
-                        <w:t>CristianLK”</w:t>
+                        <w:t>CristianLK</w:t>
+                      </w:r>
+                      <w:proofErr w:type="spellEnd"/>
+                      <w:r>
+                        <w:rPr>
+                          <w:color w:val="000000" w:themeColor="text1"/>
+                          <w:lang w:val="en-US"/>
+                        </w:rPr>
+                        <w:t>”</w:t>
                       </w:r>
                     </w:p>
                   </w:txbxContent>
@@ -489,9 +1812,11 @@
       <w:pPr>
         <w:pStyle w:val="Ttulo3"/>
       </w:pPr>
+      <w:bookmarkStart w:id="3" w:name="_Toc128173112"/>
       <w:r>
         <w:t>Configurar la dirección de correo</w:t>
       </w:r>
+      <w:bookmarkEnd w:id="3"/>
     </w:p>
     <w:p>
       <w:r>
@@ -563,14 +1888,32 @@
                                 <w:color w:val="000000" w:themeColor="text1"/>
                                 <w:lang w:val="en-US"/>
                               </w:rPr>
-                              <w:t>Git config –global user.</w:t>
+                              <w:t xml:space="preserve">Git config –global </w:t>
+                            </w:r>
+                            <w:proofErr w:type="spellStart"/>
+                            <w:proofErr w:type="gramStart"/>
+                            <w:r>
+                              <w:rPr>
+                                <w:color w:val="000000" w:themeColor="text1"/>
+                                <w:lang w:val="en-US"/>
+                              </w:rPr>
+                              <w:t>user.</w:t>
                             </w:r>
                             <w:r>
                               <w:rPr>
                                 <w:color w:val="000000" w:themeColor="text1"/>
                                 <w:lang w:val="en-US"/>
                               </w:rPr>
-                              <w:t>email cristianlk52@edcastur.es</w:t>
+                              <w:t>email</w:t>
+                            </w:r>
+                            <w:proofErr w:type="spellEnd"/>
+                            <w:proofErr w:type="gramEnd"/>
+                            <w:r>
+                              <w:rPr>
+                                <w:color w:val="000000" w:themeColor="text1"/>
+                                <w:lang w:val="en-US"/>
+                              </w:rPr>
+                              <w:t xml:space="preserve"> cristianlk52@edcastur.es</w:t>
                             </w:r>
                           </w:p>
                         </w:txbxContent>
@@ -605,14 +1948,32 @@
                           <w:color w:val="000000" w:themeColor="text1"/>
                           <w:lang w:val="en-US"/>
                         </w:rPr>
-                        <w:t>Git config –global user.</w:t>
+                        <w:t xml:space="preserve">Git config –global </w:t>
+                      </w:r>
+                      <w:proofErr w:type="spellStart"/>
+                      <w:proofErr w:type="gramStart"/>
+                      <w:r>
+                        <w:rPr>
+                          <w:color w:val="000000" w:themeColor="text1"/>
+                          <w:lang w:val="en-US"/>
+                        </w:rPr>
+                        <w:t>user.</w:t>
                       </w:r>
                       <w:r>
                         <w:rPr>
                           <w:color w:val="000000" w:themeColor="text1"/>
                           <w:lang w:val="en-US"/>
                         </w:rPr>
-                        <w:t>email cristianlk52@edcastur.es</w:t>
+                        <w:t>email</w:t>
+                      </w:r>
+                      <w:proofErr w:type="spellEnd"/>
+                      <w:proofErr w:type="gramEnd"/>
+                      <w:r>
+                        <w:rPr>
+                          <w:color w:val="000000" w:themeColor="text1"/>
+                          <w:lang w:val="en-US"/>
+                        </w:rPr>
+                        <w:t xml:space="preserve"> cristianlk52@edcastur.es</w:t>
                       </w:r>
                     </w:p>
                   </w:txbxContent>
@@ -632,10 +1993,12 @@
       <w:pPr>
         <w:pStyle w:val="Ttulo1"/>
       </w:pPr>
+      <w:bookmarkStart w:id="4" w:name="_Toc128173113"/>
       <w:r>
         <w:lastRenderedPageBreak/>
         <w:t>Crear el primer repositorio</w:t>
       </w:r>
+      <w:bookmarkEnd w:id="4"/>
     </w:p>
     <w:p>
       <w:r>
@@ -717,8 +2080,17 @@
                                 <w:color w:val="000000" w:themeColor="text1"/>
                                 <w:lang w:val="en-US"/>
                               </w:rPr>
-                              <w:t>Git init</w:t>
+                              <w:t xml:space="preserve">Git </w:t>
                             </w:r>
+                            <w:proofErr w:type="spellStart"/>
+                            <w:r>
+                              <w:rPr>
+                                <w:color w:val="000000" w:themeColor="text1"/>
+                                <w:lang w:val="en-US"/>
+                              </w:rPr>
+                              <w:t>init</w:t>
+                            </w:r>
+                            <w:proofErr w:type="spellEnd"/>
                           </w:p>
                         </w:txbxContent>
                       </wps:txbx>
@@ -752,8 +2124,17 @@
                           <w:color w:val="000000" w:themeColor="text1"/>
                           <w:lang w:val="en-US"/>
                         </w:rPr>
-                        <w:t>Git init</w:t>
+                        <w:t xml:space="preserve">Git </w:t>
                       </w:r>
+                      <w:proofErr w:type="spellStart"/>
+                      <w:r>
+                        <w:rPr>
+                          <w:color w:val="000000" w:themeColor="text1"/>
+                          <w:lang w:val="en-US"/>
+                        </w:rPr>
+                        <w:t>init</w:t>
+                      </w:r>
+                      <w:proofErr w:type="spellEnd"/>
                     </w:p>
                   </w:txbxContent>
                 </v:textbox>
@@ -811,7 +2192,20 @@
     </w:p>
     <w:p>
       <w:r>
-        <w:t>Dentro, de la carpeta se creará un .git (una carpeta oculta).</w:t>
+        <w:t xml:space="preserve">Dentro, de la carpeta se creará </w:t>
+      </w:r>
+      <w:proofErr w:type="gramStart"/>
+      <w:r>
+        <w:t>un .</w:t>
+      </w:r>
+      <w:proofErr w:type="spellStart"/>
+      <w:r>
+        <w:t>git</w:t>
+      </w:r>
+      <w:proofErr w:type="spellEnd"/>
+      <w:proofErr w:type="gramEnd"/>
+      <w:r>
+        <w:t xml:space="preserve"> (una carpeta oculta).</w:t>
       </w:r>
     </w:p>
     <w:p>
@@ -931,14 +2325,7 @@
                                 <w:color w:val="000000" w:themeColor="text1"/>
                                 <w:lang w:val="en-US"/>
                               </w:rPr>
-                              <w:t xml:space="preserve">Git </w:t>
-                            </w:r>
-                            <w:r>
-                              <w:rPr>
-                                <w:color w:val="000000" w:themeColor="text1"/>
-                                <w:lang w:val="en-US"/>
-                              </w:rPr>
-                              <w:t>status</w:t>
+                              <w:t>Git status</w:t>
                             </w:r>
                           </w:p>
                         </w:txbxContent>
@@ -973,14 +2360,7 @@
                           <w:color w:val="000000" w:themeColor="text1"/>
                           <w:lang w:val="en-US"/>
                         </w:rPr>
-                        <w:t xml:space="preserve">Git </w:t>
-                      </w:r>
-                      <w:r>
-                        <w:rPr>
-                          <w:color w:val="000000" w:themeColor="text1"/>
-                          <w:lang w:val="en-US"/>
-                        </w:rPr>
-                        <w:t>status</w:t>
+                        <w:t>Git status</w:t>
                       </w:r>
                     </w:p>
                   </w:txbxContent>
@@ -1116,6 +2496,7 @@
                               </w:rPr>
                               <w:t xml:space="preserve">Git </w:t>
                             </w:r>
+                            <w:proofErr w:type="gramStart"/>
                             <w:r>
                               <w:rPr>
                                 <w:color w:val="000000" w:themeColor="text1"/>
@@ -1123,6 +2504,7 @@
                               </w:rPr>
                               <w:t>add .</w:t>
                             </w:r>
+                            <w:proofErr w:type="gramEnd"/>
                           </w:p>
                         </w:txbxContent>
                       </wps:txbx>
@@ -1158,6 +2540,7 @@
                         </w:rPr>
                         <w:t xml:space="preserve">Git </w:t>
                       </w:r>
+                      <w:proofErr w:type="gramStart"/>
                       <w:r>
                         <w:rPr>
                           <w:color w:val="000000" w:themeColor="text1"/>
@@ -1165,6 +2548,7 @@
                         </w:rPr>
                         <w:t>add .</w:t>
                       </w:r>
+                      <w:proofErr w:type="gramEnd"/>
                     </w:p>
                   </w:txbxContent>
                 </v:textbox>
@@ -1292,14 +2676,7 @@
                                 <w:color w:val="000000" w:themeColor="text1"/>
                                 <w:lang w:val="en-US"/>
                               </w:rPr>
-                              <w:t xml:space="preserve">Git </w:t>
-                            </w:r>
-                            <w:r>
-                              <w:rPr>
-                                <w:color w:val="000000" w:themeColor="text1"/>
-                                <w:lang w:val="en-US"/>
-                              </w:rPr>
-                              <w:t>commit -m “Mi primer commit”</w:t>
+                              <w:t>Git commit -m “Mi primer commit”</w:t>
                             </w:r>
                           </w:p>
                         </w:txbxContent>
@@ -1334,14 +2711,7 @@
                           <w:color w:val="000000" w:themeColor="text1"/>
                           <w:lang w:val="en-US"/>
                         </w:rPr>
-                        <w:t xml:space="preserve">Git </w:t>
-                      </w:r>
-                      <w:r>
-                        <w:rPr>
-                          <w:color w:val="000000" w:themeColor="text1"/>
-                          <w:lang w:val="en-US"/>
-                        </w:rPr>
-                        <w:t>commit -m “Mi primer commit”</w:t>
+                        <w:t>Git commit -m “Mi primer commit”</w:t>
                       </w:r>
                     </w:p>
                   </w:txbxContent>
@@ -1396,8 +2766,13 @@
     </w:p>
     <w:p/>
     <w:p>
-      <w:r>
-        <w:t>En caso que queramos reconstruir el proyecto, usamos:</w:t>
+      <w:proofErr w:type="gramStart"/>
+      <w:r>
+        <w:t>En caso que</w:t>
+      </w:r>
+      <w:proofErr w:type="gramEnd"/>
+      <w:r>
+        <w:t xml:space="preserve"> queramos reconstruir el proyecto, usamos:</w:t>
       </w:r>
     </w:p>
     <w:p>
@@ -1470,8 +2845,17 @@
                                 <w:color w:val="000000" w:themeColor="text1"/>
                                 <w:lang w:val="en-US"/>
                               </w:rPr>
-                              <w:t>Git checkout -- .</w:t>
+                              <w:t xml:space="preserve">Git checkout </w:t>
                             </w:r>
+                            <w:proofErr w:type="gramStart"/>
+                            <w:r>
+                              <w:rPr>
+                                <w:color w:val="000000" w:themeColor="text1"/>
+                                <w:lang w:val="en-US"/>
+                              </w:rPr>
+                              <w:t>-- .</w:t>
+                            </w:r>
+                            <w:proofErr w:type="gramEnd"/>
                           </w:p>
                         </w:txbxContent>
                       </wps:txbx>
@@ -1505,8 +2889,17 @@
                           <w:color w:val="000000" w:themeColor="text1"/>
                           <w:lang w:val="en-US"/>
                         </w:rPr>
-                        <w:t>Git checkout -- .</w:t>
+                        <w:t xml:space="preserve">Git checkout </w:t>
                       </w:r>
+                      <w:proofErr w:type="gramStart"/>
+                      <w:r>
+                        <w:rPr>
+                          <w:color w:val="000000" w:themeColor="text1"/>
+                          <w:lang w:val="en-US"/>
+                        </w:rPr>
+                        <w:t>-- .</w:t>
+                      </w:r>
+                      <w:proofErr w:type="gramEnd"/>
                     </w:p>
                   </w:txbxContent>
                 </v:textbox>
@@ -1525,14 +2918,24 @@
       <w:pPr>
         <w:pStyle w:val="Ttulo1"/>
       </w:pPr>
+      <w:bookmarkStart w:id="5" w:name="_Toc128173114"/>
       <w:r>
         <w:lastRenderedPageBreak/>
         <w:t>Cambiar el nombre de la rama</w:t>
       </w:r>
-    </w:p>
-    <w:p>
-      <w:r>
-        <w:t>Si queremos saber en que rama estamos actualmente trabajando, usamos:</w:t>
+      <w:bookmarkEnd w:id="5"/>
+    </w:p>
+    <w:p>
+      <w:r>
+        <w:t xml:space="preserve">Si queremos saber en </w:t>
+      </w:r>
+      <w:proofErr w:type="spellStart"/>
+      <w:r>
+        <w:t>que</w:t>
+      </w:r>
+      <w:proofErr w:type="spellEnd"/>
+      <w:r>
+        <w:t xml:space="preserve"> rama estamos actualmente trabajando, usamos:</w:t>
       </w:r>
     </w:p>
     <w:p>
@@ -1605,14 +3008,7 @@
                                 <w:color w:val="000000" w:themeColor="text1"/>
                                 <w:lang w:val="en-US"/>
                               </w:rPr>
-                              <w:t xml:space="preserve">Git </w:t>
-                            </w:r>
-                            <w:r>
-                              <w:rPr>
-                                <w:color w:val="000000" w:themeColor="text1"/>
-                                <w:lang w:val="en-US"/>
-                              </w:rPr>
-                              <w:t>branch</w:t>
+                              <w:t>Git branch</w:t>
                             </w:r>
                           </w:p>
                         </w:txbxContent>
@@ -1647,14 +3043,7 @@
                           <w:color w:val="000000" w:themeColor="text1"/>
                           <w:lang w:val="en-US"/>
                         </w:rPr>
-                        <w:t xml:space="preserve">Git </w:t>
-                      </w:r>
-                      <w:r>
-                        <w:rPr>
-                          <w:color w:val="000000" w:themeColor="text1"/>
-                          <w:lang w:val="en-US"/>
-                        </w:rPr>
-                        <w:t>branch</w:t>
+                        <w:t>Git branch</w:t>
                       </w:r>
                     </w:p>
                   </w:txbxContent>
@@ -1740,14 +3129,7 @@
                                 <w:color w:val="000000" w:themeColor="text1"/>
                                 <w:lang w:val="en-US"/>
                               </w:rPr>
-                              <w:t>Git branch</w:t>
-                            </w:r>
-                            <w:r>
-                              <w:rPr>
-                                <w:color w:val="000000" w:themeColor="text1"/>
-                                <w:lang w:val="en-US"/>
-                              </w:rPr>
-                              <w:t xml:space="preserve"> -m master main</w:t>
+                              <w:t>Git branch -m master main</w:t>
                             </w:r>
                           </w:p>
                         </w:txbxContent>
@@ -1782,14 +3164,7 @@
                           <w:color w:val="000000" w:themeColor="text1"/>
                           <w:lang w:val="en-US"/>
                         </w:rPr>
-                        <w:t>Git branch</w:t>
-                      </w:r>
-                      <w:r>
-                        <w:rPr>
-                          <w:color w:val="000000" w:themeColor="text1"/>
-                          <w:lang w:val="en-US"/>
-                        </w:rPr>
-                        <w:t xml:space="preserve"> -m master main</w:t>
+                        <w:t>Git branch -m master main</w:t>
                       </w:r>
                     </w:p>
                   </w:txbxContent>
@@ -1805,9 +3180,11 @@
       <w:pPr>
         <w:pStyle w:val="Ttulo2"/>
       </w:pPr>
+      <w:bookmarkStart w:id="6" w:name="_Toc128173115"/>
       <w:r>
         <w:t>Configurar el valor por defecto de la rama</w:t>
       </w:r>
+      <w:bookmarkEnd w:id="6"/>
     </w:p>
     <w:p>
       <w:r>
@@ -1879,14 +3256,25 @@
                                 <w:color w:val="000000" w:themeColor="text1"/>
                                 <w:lang w:val="en-US"/>
                               </w:rPr>
-                              <w:t xml:space="preserve">Git </w:t>
+                              <w:t xml:space="preserve">Git config –global </w:t>
                             </w:r>
+                            <w:proofErr w:type="spellStart"/>
+                            <w:proofErr w:type="gramStart"/>
                             <w:r>
                               <w:rPr>
                                 <w:color w:val="000000" w:themeColor="text1"/>
                                 <w:lang w:val="en-US"/>
                               </w:rPr>
-                              <w:t>config –global init.defaultBranch main</w:t>
+                              <w:t>init.defaultBranch</w:t>
+                            </w:r>
+                            <w:proofErr w:type="spellEnd"/>
+                            <w:proofErr w:type="gramEnd"/>
+                            <w:r>
+                              <w:rPr>
+                                <w:color w:val="000000" w:themeColor="text1"/>
+                                <w:lang w:val="en-US"/>
+                              </w:rPr>
+                              <w:t xml:space="preserve"> main</w:t>
                             </w:r>
                           </w:p>
                         </w:txbxContent>
@@ -1921,14 +3309,25 @@
                           <w:color w:val="000000" w:themeColor="text1"/>
                           <w:lang w:val="en-US"/>
                         </w:rPr>
-                        <w:t xml:space="preserve">Git </w:t>
+                        <w:t xml:space="preserve">Git config –global </w:t>
                       </w:r>
+                      <w:proofErr w:type="spellStart"/>
+                      <w:proofErr w:type="gramStart"/>
                       <w:r>
                         <w:rPr>
                           <w:color w:val="000000" w:themeColor="text1"/>
                           <w:lang w:val="en-US"/>
                         </w:rPr>
-                        <w:t>config –global init.defaultBranch main</w:t>
+                        <w:t>init.defaultBranch</w:t>
+                      </w:r>
+                      <w:proofErr w:type="spellEnd"/>
+                      <w:proofErr w:type="gramEnd"/>
+                      <w:r>
+                        <w:rPr>
+                          <w:color w:val="000000" w:themeColor="text1"/>
+                          <w:lang w:val="en-US"/>
+                        </w:rPr>
+                        <w:t xml:space="preserve"> main</w:t>
                       </w:r>
                     </w:p>
                   </w:txbxContent>
@@ -1948,10 +3347,12 @@
       <w:pPr>
         <w:pStyle w:val="Ttulo1"/>
       </w:pPr>
+      <w:bookmarkStart w:id="7" w:name="_Toc128173116"/>
       <w:r>
         <w:lastRenderedPageBreak/>
         <w:t>Readme.md y log</w:t>
       </w:r>
+      <w:bookmarkEnd w:id="7"/>
     </w:p>
     <w:p>
       <w:r>
@@ -2056,13 +3457,28 @@
       <w:pPr>
         <w:pStyle w:val="Ttulo2"/>
       </w:pPr>
-      <w:r>
-        <w:t>Commits realizados</w:t>
-      </w:r>
-    </w:p>
-    <w:p>
-      <w:r>
-        <w:t>Para visualizar los commits usamos el comando:</w:t>
+      <w:bookmarkStart w:id="8" w:name="_Toc128173117"/>
+      <w:proofErr w:type="spellStart"/>
+      <w:r>
+        <w:t>Commits</w:t>
+      </w:r>
+      <w:proofErr w:type="spellEnd"/>
+      <w:r>
+        <w:t xml:space="preserve"> realizados</w:t>
+      </w:r>
+      <w:bookmarkEnd w:id="8"/>
+    </w:p>
+    <w:p>
+      <w:r>
+        <w:t xml:space="preserve">Para visualizar los </w:t>
+      </w:r>
+      <w:proofErr w:type="spellStart"/>
+      <w:r>
+        <w:t>commits</w:t>
+      </w:r>
+      <w:proofErr w:type="spellEnd"/>
+      <w:r>
+        <w:t xml:space="preserve"> usamos el comando:</w:t>
       </w:r>
     </w:p>
     <w:p>
@@ -2135,14 +3551,7 @@
                                 <w:color w:val="000000" w:themeColor="text1"/>
                                 <w:lang w:val="en-US"/>
                               </w:rPr>
-                              <w:t xml:space="preserve">Git </w:t>
-                            </w:r>
-                            <w:r>
-                              <w:rPr>
-                                <w:color w:val="000000" w:themeColor="text1"/>
-                                <w:lang w:val="en-US"/>
-                              </w:rPr>
-                              <w:t>log</w:t>
+                              <w:t>Git log</w:t>
                             </w:r>
                           </w:p>
                         </w:txbxContent>
@@ -2177,14 +3586,7 @@
                           <w:color w:val="000000" w:themeColor="text1"/>
                           <w:lang w:val="en-US"/>
                         </w:rPr>
-                        <w:t xml:space="preserve">Git </w:t>
-                      </w:r>
-                      <w:r>
-                        <w:rPr>
-                          <w:color w:val="000000" w:themeColor="text1"/>
-                          <w:lang w:val="en-US"/>
-                        </w:rPr>
-                        <w:t>log</w:t>
+                        <w:t>Git log</w:t>
                       </w:r>
                     </w:p>
                   </w:txbxContent>
@@ -2197,6 +3599,9 @@
     </w:p>
     <w:p>
       <w:r>
+        <w:rPr>
+          <w:noProof/>
+        </w:rPr>
         <w:drawing>
           <wp:inline distT="0" distB="0" distL="0" distR="0" wp14:anchorId="6873D226" wp14:editId="634CF860">
             <wp:extent cx="5400040" cy="2446020"/>
@@ -2243,10 +3648,25 @@
       <w:pPr>
         <w:pStyle w:val="Ttulo1"/>
       </w:pPr>
+      <w:bookmarkStart w:id="9" w:name="_Toc128173118"/>
+      <w:proofErr w:type="spellStart"/>
       <w:r>
         <w:lastRenderedPageBreak/>
-        <w:t>Adds y commits desde VSC</w:t>
-      </w:r>
+        <w:t>Adds</w:t>
+      </w:r>
+      <w:proofErr w:type="spellEnd"/>
+      <w:r>
+        <w:t xml:space="preserve"> y </w:t>
+      </w:r>
+      <w:proofErr w:type="spellStart"/>
+      <w:r>
+        <w:t>commits</w:t>
+      </w:r>
+      <w:proofErr w:type="spellEnd"/>
+      <w:r>
+        <w:t xml:space="preserve"> desde VSC</w:t>
+      </w:r>
+      <w:bookmarkEnd w:id="9"/>
     </w:p>
     <w:p>
       <w:r>
@@ -2255,7 +3675,15 @@
     </w:p>
     <w:p>
       <w:r>
-        <w:t>En este caso edité el mensaje de readme, y se muestra de esta manera:</w:t>
+        <w:t xml:space="preserve">En este caso edité el mensaje de </w:t>
+      </w:r>
+      <w:proofErr w:type="spellStart"/>
+      <w:r>
+        <w:t>readme</w:t>
+      </w:r>
+      <w:proofErr w:type="spellEnd"/>
+      <w:r>
+        <w:t>, y se muestra de esta manera:</w:t>
       </w:r>
     </w:p>
     <w:p>
@@ -2352,14 +3780,41 @@
       <w:pPr>
         <w:pStyle w:val="Ttulo1"/>
       </w:pPr>
-      <w:r>
-        <w:t>Archivo .gitkeep</w:t>
-      </w:r>
-    </w:p>
-    <w:p>
-      <w:r>
-        <w:t>Cuando queramos añadir al menos un archivo a una carpeta vacía para que git la tenga en cuenta, en vez de crear cualquier archivo existe un archivo con un nombre especial que podemos crear: el archivo .gitkeep</w:t>
-      </w:r>
+      <w:bookmarkStart w:id="10" w:name="_Toc128173119"/>
+      <w:proofErr w:type="gramStart"/>
+      <w:r>
+        <w:t>Archivo .</w:t>
+      </w:r>
+      <w:proofErr w:type="spellStart"/>
+      <w:r>
+        <w:t>gitkeep</w:t>
+      </w:r>
+      <w:bookmarkEnd w:id="10"/>
+      <w:proofErr w:type="spellEnd"/>
+      <w:proofErr w:type="gramEnd"/>
+    </w:p>
+    <w:p>
+      <w:r>
+        <w:t xml:space="preserve">Cuando queramos añadir al menos un archivo a una carpeta vacía para que </w:t>
+      </w:r>
+      <w:proofErr w:type="spellStart"/>
+      <w:r>
+        <w:t>git</w:t>
+      </w:r>
+      <w:proofErr w:type="spellEnd"/>
+      <w:r>
+        <w:t xml:space="preserve"> la tenga en cuenta, en vez de crear cualquier archivo existe un archivo con un nombre especial que podemos crear: el </w:t>
+      </w:r>
+      <w:proofErr w:type="gramStart"/>
+      <w:r>
+        <w:t>archivo .</w:t>
+      </w:r>
+      <w:proofErr w:type="spellStart"/>
+      <w:r>
+        <w:t>gitkeep</w:t>
+      </w:r>
+      <w:proofErr w:type="spellEnd"/>
+      <w:proofErr w:type="gramEnd"/>
     </w:p>
     <w:p>
       <w:r>
@@ -2436,15 +3891,35 @@
                                 <w:color w:val="000000" w:themeColor="text1"/>
                                 <w:lang w:val="en-US"/>
                               </w:rPr>
-                              <w:t xml:space="preserve">Git </w:t>
+                              <w:t xml:space="preserve">Git add </w:t>
                             </w:r>
+                            <w:proofErr w:type="spellStart"/>
+                            <w:proofErr w:type="gramStart"/>
                             <w:r>
                               <w:rPr>
                                 <w:color w:val="000000" w:themeColor="text1"/>
                                 <w:lang w:val="en-US"/>
                               </w:rPr>
-                              <w:t>add gitkeep/*.gitkeep</w:t>
+                              <w:t>gitkeep</w:t>
                             </w:r>
+                            <w:proofErr w:type="spellEnd"/>
+                            <w:r>
+                              <w:rPr>
+                                <w:color w:val="000000" w:themeColor="text1"/>
+                                <w:lang w:val="en-US"/>
+                              </w:rPr>
+                              <w:t>/*.</w:t>
+                            </w:r>
+                            <w:proofErr w:type="spellStart"/>
+                            <w:r>
+                              <w:rPr>
+                                <w:color w:val="000000" w:themeColor="text1"/>
+                                <w:lang w:val="en-US"/>
+                              </w:rPr>
+                              <w:t>gitkeep</w:t>
+                            </w:r>
+                            <w:proofErr w:type="spellEnd"/>
+                            <w:proofErr w:type="gramEnd"/>
                           </w:p>
                         </w:txbxContent>
                       </wps:txbx>
@@ -2478,15 +3953,35 @@
                           <w:color w:val="000000" w:themeColor="text1"/>
                           <w:lang w:val="en-US"/>
                         </w:rPr>
-                        <w:t xml:space="preserve">Git </w:t>
+                        <w:t xml:space="preserve">Git add </w:t>
                       </w:r>
+                      <w:proofErr w:type="spellStart"/>
+                      <w:proofErr w:type="gramStart"/>
                       <w:r>
                         <w:rPr>
                           <w:color w:val="000000" w:themeColor="text1"/>
                           <w:lang w:val="en-US"/>
                         </w:rPr>
-                        <w:t>add gitkeep/*.gitkeep</w:t>
+                        <w:t>gitkeep</w:t>
                       </w:r>
+                      <w:proofErr w:type="spellEnd"/>
+                      <w:r>
+                        <w:rPr>
+                          <w:color w:val="000000" w:themeColor="text1"/>
+                          <w:lang w:val="en-US"/>
+                        </w:rPr>
+                        <w:t>/*.</w:t>
+                      </w:r>
+                      <w:proofErr w:type="spellStart"/>
+                      <w:r>
+                        <w:rPr>
+                          <w:color w:val="000000" w:themeColor="text1"/>
+                          <w:lang w:val="en-US"/>
+                        </w:rPr>
+                        <w:t>gitkeep</w:t>
+                      </w:r>
+                      <w:proofErr w:type="spellEnd"/>
+                      <w:proofErr w:type="gramEnd"/>
                     </w:p>
                   </w:txbxContent>
                 </v:textbox>
@@ -2499,7 +3994,15 @@
     <w:p/>
     <w:p>
       <w:r>
-        <w:t>Ahora usamos el commit.</w:t>
+        <w:t xml:space="preserve">Ahora usamos el </w:t>
+      </w:r>
+      <w:proofErr w:type="spellStart"/>
+      <w:r>
+        <w:t>commit</w:t>
+      </w:r>
+      <w:proofErr w:type="spellEnd"/>
+      <w:r>
+        <w:t>.</w:t>
       </w:r>
     </w:p>
     <w:p>
@@ -2606,10 +4109,12 @@
       <w:pPr>
         <w:pStyle w:val="Ttulo1"/>
       </w:pPr>
+      <w:bookmarkStart w:id="11" w:name="_Toc128173120"/>
       <w:r>
         <w:lastRenderedPageBreak/>
         <w:t>Comparar cambios en los archivos</w:t>
       </w:r>
+      <w:bookmarkEnd w:id="11"/>
     </w:p>
     <w:p>
       <w:r>
@@ -2663,21 +4168,46 @@
       <w:pPr>
         <w:pStyle w:val="Ttulo1"/>
       </w:pPr>
-      <w:r>
-        <w:t>Actualizar mensajes de commits y deshacer</w:t>
-      </w:r>
+      <w:bookmarkStart w:id="12" w:name="_Toc128173121"/>
+      <w:r>
+        <w:t xml:space="preserve">Actualizar mensajes de </w:t>
+      </w:r>
+      <w:proofErr w:type="spellStart"/>
+      <w:r>
+        <w:t>commits</w:t>
+      </w:r>
+      <w:proofErr w:type="spellEnd"/>
+      <w:r>
+        <w:t xml:space="preserve"> y deshacer</w:t>
+      </w:r>
+      <w:bookmarkEnd w:id="12"/>
     </w:p>
     <w:p>
       <w:pPr>
         <w:pStyle w:val="Ttulo2"/>
       </w:pPr>
-      <w:r>
-        <w:t>Actualizar el mensaje del último commit</w:t>
-      </w:r>
-    </w:p>
-    <w:p>
-      <w:r>
-        <w:t>Para cambiar el mensaje del último commit realizado usamos:</w:t>
+      <w:bookmarkStart w:id="13" w:name="_Toc128173122"/>
+      <w:r>
+        <w:t xml:space="preserve">Actualizar el mensaje del último </w:t>
+      </w:r>
+      <w:proofErr w:type="spellStart"/>
+      <w:r>
+        <w:t>commit</w:t>
+      </w:r>
+      <w:bookmarkEnd w:id="13"/>
+      <w:proofErr w:type="spellEnd"/>
+    </w:p>
+    <w:p>
+      <w:r>
+        <w:t xml:space="preserve">Para cambiar el mensaje del último </w:t>
+      </w:r>
+      <w:proofErr w:type="spellStart"/>
+      <w:r>
+        <w:t>commit</w:t>
+      </w:r>
+      <w:proofErr w:type="spellEnd"/>
+      <w:r>
+        <w:t xml:space="preserve"> realizado usamos:</w:t>
       </w:r>
     </w:p>
     <w:p>
@@ -2726,13 +4256,28 @@
       <w:pPr>
         <w:pStyle w:val="Ttulo2"/>
       </w:pPr>
-      <w:r>
-        <w:t>Eliminar un commit</w:t>
-      </w:r>
-    </w:p>
-    <w:p>
-      <w:r>
-        <w:t>Esto funciona si queremos eliminar el último commit realizado usamos:</w:t>
+      <w:bookmarkStart w:id="14" w:name="_Toc128173123"/>
+      <w:r>
+        <w:t xml:space="preserve">Eliminar un </w:t>
+      </w:r>
+      <w:proofErr w:type="spellStart"/>
+      <w:r>
+        <w:t>commit</w:t>
+      </w:r>
+      <w:bookmarkEnd w:id="14"/>
+      <w:proofErr w:type="spellEnd"/>
+    </w:p>
+    <w:p>
+      <w:r>
+        <w:t xml:space="preserve">Esto funciona si queremos eliminar el último </w:t>
+      </w:r>
+      <w:proofErr w:type="spellStart"/>
+      <w:r>
+        <w:t>commit</w:t>
+      </w:r>
+      <w:proofErr w:type="spellEnd"/>
+      <w:r>
+        <w:t xml:space="preserve"> realizado usamos:</w:t>
       </w:r>
     </w:p>
     <w:p>
@@ -2786,10 +4331,12 @@
       <w:pPr>
         <w:pStyle w:val="Ttulo1"/>
       </w:pPr>
+      <w:bookmarkStart w:id="15" w:name="_Toc128173124"/>
       <w:r>
         <w:lastRenderedPageBreak/>
         <w:t>Ignorar archivos que no deseamos</w:t>
       </w:r>
+      <w:bookmarkEnd w:id="15"/>
     </w:p>
     <w:p>
       <w:r>
@@ -2840,7 +4387,28 @@
     </w:p>
     <w:p>
       <w:r>
-        <w:t>Después creamos el archivo .gitignore, y escribimos el nombre de los archivos y directorios que queremos que git ignore.</w:t>
+        <w:t xml:space="preserve">Después creamos el </w:t>
+      </w:r>
+      <w:proofErr w:type="gramStart"/>
+      <w:r>
+        <w:t>archivo .</w:t>
+      </w:r>
+      <w:proofErr w:type="spellStart"/>
+      <w:r>
+        <w:t>gitignore</w:t>
+      </w:r>
+      <w:proofErr w:type="spellEnd"/>
+      <w:proofErr w:type="gramEnd"/>
+      <w:r>
+        <w:t xml:space="preserve">, y escribimos el nombre de los archivos y directorios que queremos que </w:t>
+      </w:r>
+      <w:proofErr w:type="spellStart"/>
+      <w:r>
+        <w:t>git</w:t>
+      </w:r>
+      <w:proofErr w:type="spellEnd"/>
+      <w:r>
+        <w:t xml:space="preserve"> ignore.</w:t>
       </w:r>
     </w:p>
     <w:p>
@@ -2889,18 +4457,27 @@
       <w:pPr>
         <w:pStyle w:val="Ttulo1"/>
       </w:pPr>
+      <w:bookmarkStart w:id="16" w:name="_Toc128173125"/>
       <w:r>
         <w:lastRenderedPageBreak/>
         <w:t>GitHub</w:t>
       </w:r>
+      <w:bookmarkEnd w:id="16"/>
     </w:p>
     <w:p>
       <w:pPr>
         <w:pStyle w:val="Ttulo2"/>
       </w:pPr>
-      <w:r>
-        <w:t>Push a GitHub</w:t>
-      </w:r>
+      <w:bookmarkStart w:id="17" w:name="_Toc128173126"/>
+      <w:proofErr w:type="spellStart"/>
+      <w:r>
+        <w:t>Push</w:t>
+      </w:r>
+      <w:proofErr w:type="spellEnd"/>
+      <w:r>
+        <w:t xml:space="preserve"> a GitHub</w:t>
+      </w:r>
+      <w:bookmarkEnd w:id="17"/>
     </w:p>
     <w:p>
       <w:r>
@@ -2964,7 +4541,15 @@
     </w:p>
     <w:p>
       <w:r>
-        <w:t>Se vería de esta manera en Github:</w:t>
+        <w:t xml:space="preserve">Se vería de esta manera en </w:t>
+      </w:r>
+      <w:proofErr w:type="spellStart"/>
+      <w:r>
+        <w:t>Github</w:t>
+      </w:r>
+      <w:proofErr w:type="spellEnd"/>
+      <w:r>
+        <w:t>:</w:t>
       </w:r>
     </w:p>
     <w:p>
@@ -2975,6 +4560,7 @@
       </w:pPr>
       <w:r>
         <w:rPr>
+          <w:noProof/>
           <w:color w:val="C00000"/>
         </w:rPr>
         <w:drawing>
@@ -3019,7 +4605,15 @@
         <w:t xml:space="preserve">Si </w:t>
       </w:r>
       <w:r>
-        <w:t>queremos traer los cambios de nuestro Github a local, ejecutamos:</w:t>
+        <w:t xml:space="preserve">queremos traer los cambios de nuestro </w:t>
+      </w:r>
+      <w:proofErr w:type="spellStart"/>
+      <w:r>
+        <w:t>Github</w:t>
+      </w:r>
+      <w:proofErr w:type="spellEnd"/>
+      <w:r>
+        <w:t xml:space="preserve"> a local, ejecutamos:</w:t>
       </w:r>
     </w:p>
     <w:p>
@@ -3092,8 +4686,17 @@
                                 <w:color w:val="000000" w:themeColor="text1"/>
                                 <w:lang w:val="en-US"/>
                               </w:rPr>
-                              <w:t>Git pull</w:t>
+                              <w:t xml:space="preserve">Git </w:t>
                             </w:r>
+                            <w:proofErr w:type="gramStart"/>
+                            <w:r>
+                              <w:rPr>
+                                <w:color w:val="000000" w:themeColor="text1"/>
+                                <w:lang w:val="en-US"/>
+                              </w:rPr>
+                              <w:t>pull</w:t>
+                            </w:r>
+                            <w:proofErr w:type="gramEnd"/>
                           </w:p>
                         </w:txbxContent>
                       </wps:txbx>
@@ -3127,8 +4730,17 @@
                           <w:color w:val="000000" w:themeColor="text1"/>
                           <w:lang w:val="en-US"/>
                         </w:rPr>
-                        <w:t>Git pull</w:t>
+                        <w:t xml:space="preserve">Git </w:t>
                       </w:r>
+                      <w:proofErr w:type="gramStart"/>
+                      <w:r>
+                        <w:rPr>
+                          <w:color w:val="000000" w:themeColor="text1"/>
+                          <w:lang w:val="en-US"/>
+                        </w:rPr>
+                        <w:t>pull</w:t>
+                      </w:r>
+                      <w:proofErr w:type="gramEnd"/>
                     </w:p>
                   </w:txbxContent>
                 </v:textbox>
@@ -3140,7 +4752,15 @@
     </w:p>
     <w:p>
       <w:r>
-        <w:t>Y si queremos hace rla reversa, de local a remoto usamos:</w:t>
+        <w:t xml:space="preserve">Y si queremos hace </w:t>
+      </w:r>
+      <w:proofErr w:type="spellStart"/>
+      <w:r>
+        <w:t>rla</w:t>
+      </w:r>
+      <w:proofErr w:type="spellEnd"/>
+      <w:r>
+        <w:t xml:space="preserve"> reversa, de local a remoto usamos:</w:t>
       </w:r>
     </w:p>
     <w:p>
@@ -3213,14 +4833,7 @@
                                 <w:color w:val="000000" w:themeColor="text1"/>
                                 <w:lang w:val="en-US"/>
                               </w:rPr>
-                              <w:t xml:space="preserve">Git </w:t>
-                            </w:r>
-                            <w:r>
-                              <w:rPr>
-                                <w:color w:val="000000" w:themeColor="text1"/>
-                                <w:lang w:val="en-US"/>
-                              </w:rPr>
-                              <w:t>push</w:t>
+                              <w:t>Git push</w:t>
                             </w:r>
                           </w:p>
                         </w:txbxContent>
@@ -3255,14 +4868,7 @@
                           <w:color w:val="000000" w:themeColor="text1"/>
                           <w:lang w:val="en-US"/>
                         </w:rPr>
-                        <w:t xml:space="preserve">Git </w:t>
-                      </w:r>
-                      <w:r>
-                        <w:rPr>
-                          <w:color w:val="000000" w:themeColor="text1"/>
-                          <w:lang w:val="en-US"/>
-                        </w:rPr>
-                        <w:t>push</w:t>
+                        <w:t>Git push</w:t>
                       </w:r>
                     </w:p>
                   </w:txbxContent>
@@ -3847,6 +5453,70 @@
       <w:szCs w:val="24"/>
     </w:rPr>
   </w:style>
+  <w:style w:type="paragraph" w:styleId="TtuloTDC">
+    <w:name w:val="TOC Heading"/>
+    <w:basedOn w:val="Ttulo1"/>
+    <w:next w:val="Normal"/>
+    <w:uiPriority w:val="39"/>
+    <w:unhideWhenUsed/>
+    <w:qFormat/>
+    <w:rsid w:val="006B1BD6"/>
+    <w:pPr>
+      <w:outlineLvl w:val="9"/>
+    </w:pPr>
+    <w:rPr>
+      <w:lang w:eastAsia="es-ES"/>
+    </w:rPr>
+  </w:style>
+  <w:style w:type="paragraph" w:styleId="TDC1">
+    <w:name w:val="toc 1"/>
+    <w:basedOn w:val="Normal"/>
+    <w:next w:val="Normal"/>
+    <w:autoRedefine/>
+    <w:uiPriority w:val="39"/>
+    <w:unhideWhenUsed/>
+    <w:rsid w:val="006B1BD6"/>
+    <w:pPr>
+      <w:spacing w:after="100"/>
+    </w:pPr>
+  </w:style>
+  <w:style w:type="paragraph" w:styleId="TDC2">
+    <w:name w:val="toc 2"/>
+    <w:basedOn w:val="Normal"/>
+    <w:next w:val="Normal"/>
+    <w:autoRedefine/>
+    <w:uiPriority w:val="39"/>
+    <w:unhideWhenUsed/>
+    <w:rsid w:val="006B1BD6"/>
+    <w:pPr>
+      <w:spacing w:after="100"/>
+      <w:ind w:left="220"/>
+    </w:pPr>
+  </w:style>
+  <w:style w:type="paragraph" w:styleId="TDC3">
+    <w:name w:val="toc 3"/>
+    <w:basedOn w:val="Normal"/>
+    <w:next w:val="Normal"/>
+    <w:autoRedefine/>
+    <w:uiPriority w:val="39"/>
+    <w:unhideWhenUsed/>
+    <w:rsid w:val="006B1BD6"/>
+    <w:pPr>
+      <w:spacing w:after="100"/>
+      <w:ind w:left="440"/>
+    </w:pPr>
+  </w:style>
+  <w:style w:type="character" w:styleId="Hipervnculo">
+    <w:name w:val="Hyperlink"/>
+    <w:basedOn w:val="Fuentedeprrafopredeter"/>
+    <w:uiPriority w:val="99"/>
+    <w:unhideWhenUsed/>
+    <w:rsid w:val="006B1BD6"/>
+    <w:rPr>
+      <w:color w:val="0563C1" w:themeColor="hyperlink"/>
+      <w:u w:val="single"/>
+    </w:rPr>
+  </w:style>
 </w:styles>
 </file>
 

</xml_diff>